<commit_message>
now using GGLEP-DEDT equivalents to calculate protein amounts
</commit_message>
<xml_diff>
--- a/readme.docx
+++ b/readme.docx
@@ -56,15 +56,7 @@
         <w:t>Eucalyptus</w:t>
       </w:r>
       <w:r>
-        <w:t xml:space="preserve"> (</w:t>
-      </w:r>
-      <w:proofErr w:type="spellStart"/>
-      <w:r>
-        <w:t>inc.</w:t>
-      </w:r>
-      <w:proofErr w:type="spellEnd"/>
-      <w:r>
-        <w:t xml:space="preserve"> </w:t>
+        <w:t xml:space="preserve"> (inc. </w:t>
       </w:r>
       <w:r>
         <w:rPr>
@@ -75,14 +67,12 @@
       <w:r>
         <w:t xml:space="preserve"> and </w:t>
       </w:r>
-      <w:proofErr w:type="spellStart"/>
       <w:r>
         <w:rPr>
           <w:i/>
         </w:rPr>
         <w:t>Corymbia</w:t>
       </w:r>
-      <w:proofErr w:type="spellEnd"/>
       <w:r>
         <w:t xml:space="preserve">) species of the </w:t>
       </w:r>
@@ -141,6 +131,23 @@
         </w:numPr>
       </w:pPr>
       <w:r>
+        <w:t>Removed proteins with reverse sequences from SWATH data (10 proteins, denoted by ‘RRRRR’ prefix on protein accession</w:t>
+      </w:r>
+      <w:bookmarkStart w:id="0" w:name="_GoBack"/>
+      <w:bookmarkEnd w:id="0"/>
+      <w:r>
+        <w:t>)</w:t>
+      </w:r>
+    </w:p>
+    <w:p>
+      <w:pPr>
+        <w:pStyle w:val="ListParagraph"/>
+        <w:numPr>
+          <w:ilvl w:val="1"/>
+          <w:numId w:val="2"/>
+        </w:numPr>
+      </w:pPr>
+      <w:r>
         <w:t>Calculate protein areas using top2top3 method</w:t>
       </w:r>
     </w:p>
@@ -217,6 +224,9 @@
       </w:r>
       <w:r>
         <w:t>ultiply by 5.64x10^-11 to get moles per cm2</w:t>
+      </w:r>
+      <w:r>
+        <w:t xml:space="preserve"> (2.5e-6g / MW of ovalbumin)</w:t>
       </w:r>
     </w:p>
     <w:p>
@@ -367,36 +377,33 @@
         </w:rPr>
       </w:pPr>
       <w:r>
-        <w:t xml:space="preserve">Convert to </w:t>
-      </w:r>
-      <w:proofErr w:type="spellStart"/>
-      <w:r>
-        <w:t>fastA</w:t>
-      </w:r>
-      <w:proofErr w:type="spellEnd"/>
-      <w:r>
-        <w:t xml:space="preserve"> format and upload to </w:t>
+        <w:t xml:space="preserve">Convert to fastA format and upload to </w:t>
       </w:r>
       <w:r>
         <w:rPr>
           <w:i/>
         </w:rPr>
-        <w:t>http://www.plabipd.de/portal/mercator-sequence-annotation?p_p_id=Mercator_WAR_Mercatorportlet&amp;p_p_lifecycle=0&amp;p_p_state=maximized&amp;p_p_mode=view</w:t>
-      </w:r>
-    </w:p>
-    <w:p>
-      <w:pPr>
-        <w:pStyle w:val="ListParagraph"/>
-        <w:numPr>
-          <w:ilvl w:val="1"/>
-          <w:numId w:val="2"/>
-        </w:numPr>
+        <w:t>http://www.plabipd.de/portal/mercator-sequence-</w:t>
+      </w:r>
+      <w:r>
         <w:rPr>
           <w:i/>
         </w:rPr>
-      </w:pPr>
-      <w:bookmarkStart w:id="0" w:name="_GoBack"/>
-      <w:bookmarkEnd w:id="0"/>
+        <w:lastRenderedPageBreak/>
+        <w:t>annotation?p_p_id=Mercator_WAR_Mercatorportlet&amp;p_p_lifecycle=0&amp;p_p_state=maximized&amp;p_p_mode=view</w:t>
+      </w:r>
+    </w:p>
+    <w:p>
+      <w:pPr>
+        <w:pStyle w:val="ListParagraph"/>
+        <w:numPr>
+          <w:ilvl w:val="1"/>
+          <w:numId w:val="2"/>
+        </w:numPr>
+        <w:rPr>
+          <w:i/>
+        </w:rPr>
+      </w:pPr>
     </w:p>
     <w:p/>
     <w:p/>

</xml_diff>

<commit_message>
added code to calculate Amax standardised to level of new leaves
</commit_message>
<xml_diff>
--- a/readme.docx
+++ b/readme.docx
@@ -26,6 +26,26 @@
         </w:rPr>
         <w:t xml:space="preserve"> data processing pipeline</w:t>
       </w:r>
+      <w:r>
+        <w:rPr>
+          <w:b/>
+        </w:rPr>
+        <w:t xml:space="preserve"> (</w:t>
+      </w:r>
+      <w:proofErr w:type="spellStart"/>
+      <w:r>
+        <w:rPr>
+          <w:b/>
+        </w:rPr>
+        <w:t>euc</w:t>
+      </w:r>
+      <w:proofErr w:type="spellEnd"/>
+      <w:r>
+        <w:rPr>
+          <w:b/>
+        </w:rPr>
+        <w:t xml:space="preserve"> data)</w:t>
+      </w:r>
     </w:p>
     <w:p>
       <w:r>
@@ -56,7 +76,15 @@
         <w:t>Eucalyptus</w:t>
       </w:r>
       <w:r>
-        <w:t xml:space="preserve"> (inc. </w:t>
+        <w:t xml:space="preserve"> (</w:t>
+      </w:r>
+      <w:proofErr w:type="spellStart"/>
+      <w:r>
+        <w:t>inc.</w:t>
+      </w:r>
+      <w:proofErr w:type="spellEnd"/>
+      <w:r>
+        <w:t xml:space="preserve"> </w:t>
       </w:r>
       <w:r>
         <w:rPr>
@@ -67,12 +95,14 @@
       <w:r>
         <w:t xml:space="preserve"> and </w:t>
       </w:r>
+      <w:proofErr w:type="spellStart"/>
       <w:r>
         <w:rPr>
           <w:i/>
         </w:rPr>
         <w:t>Corymbia</w:t>
       </w:r>
+      <w:proofErr w:type="spellEnd"/>
       <w:r>
         <w:t xml:space="preserve">) species of the </w:t>
       </w:r>
@@ -131,12 +161,7 @@
         </w:numPr>
       </w:pPr>
       <w:r>
-        <w:t>Removed proteins with reverse sequences from SWATH data (10 proteins, denoted by ‘RRRRR’ prefix on protein accession</w:t>
-      </w:r>
-      <w:bookmarkStart w:id="0" w:name="_GoBack"/>
-      <w:bookmarkEnd w:id="0"/>
-      <w:r>
-        <w:t>)</w:t>
+        <w:t>Removed proteins with reverse sequences from SWATH data (10 proteins, denoted by ‘RRRRR’ prefix on protein accession)</w:t>
       </w:r>
     </w:p>
     <w:p>
@@ -377,7 +402,15 @@
         </w:rPr>
       </w:pPr>
       <w:r>
-        <w:t xml:space="preserve">Convert to fastA format and upload to </w:t>
+        <w:t xml:space="preserve">Convert to </w:t>
+      </w:r>
+      <w:proofErr w:type="spellStart"/>
+      <w:r>
+        <w:t>fastA</w:t>
+      </w:r>
+      <w:proofErr w:type="spellEnd"/>
+      <w:r>
+        <w:t xml:space="preserve"> format and upload to </w:t>
       </w:r>
       <w:r>
         <w:rPr>
@@ -404,13 +437,132 @@
           <w:i/>
         </w:rPr>
       </w:pPr>
-    </w:p>
-    <w:p/>
-    <w:p/>
-    <w:p/>
-    <w:p/>
-    <w:p/>
-    <w:p/>
+      <w:r>
+        <w:t>Download MAPMAN/Mercator annotation scheme</w:t>
+      </w:r>
+    </w:p>
+    <w:p>
+      <w:pPr>
+        <w:pStyle w:val="ListParagraph"/>
+        <w:numPr>
+          <w:ilvl w:val="0"/>
+          <w:numId w:val="2"/>
+        </w:numPr>
+        <w:rPr>
+          <w:i/>
+        </w:rPr>
+      </w:pPr>
+      <w:r>
+        <w:t>Associate proteins in SWATH data with functional annotations</w:t>
+      </w:r>
+    </w:p>
+    <w:p>
+      <w:pPr>
+        <w:pStyle w:val="ListParagraph"/>
+        <w:numPr>
+          <w:ilvl w:val="1"/>
+          <w:numId w:val="2"/>
+        </w:numPr>
+        <w:rPr>
+          <w:i/>
+        </w:rPr>
+      </w:pPr>
+      <w:r>
+        <w:t>Protein amounts for functional groups of interest are created by summing the protein amounts of all proteins associated with that functional group</w:t>
+      </w:r>
+    </w:p>
+    <w:p>
+      <w:pPr>
+        <w:pStyle w:val="ListParagraph"/>
+        <w:numPr>
+          <w:ilvl w:val="0"/>
+          <w:numId w:val="2"/>
+        </w:numPr>
+        <w:rPr>
+          <w:i/>
+        </w:rPr>
+      </w:pPr>
+      <w:r>
+        <w:t>Generate outputs</w:t>
+      </w:r>
+    </w:p>
+    <w:p>
+      <w:pPr>
+        <w:pStyle w:val="ListParagraph"/>
+        <w:numPr>
+          <w:ilvl w:val="1"/>
+          <w:numId w:val="2"/>
+        </w:numPr>
+        <w:rPr>
+          <w:i/>
+        </w:rPr>
+      </w:pPr>
+      <w:r>
+        <w:t xml:space="preserve">Protein functional group amount </w:t>
+      </w:r>
+      <w:proofErr w:type="spellStart"/>
+      <w:r>
+        <w:t>dataframes</w:t>
+      </w:r>
+      <w:proofErr w:type="spellEnd"/>
+      <w:r>
+        <w:t xml:space="preserve"> (both absolute quant. amounts and ‘relative’ amounts standardised by total protein amount in the sample) are merged with</w:t>
+      </w:r>
+      <w:r>
+        <w:t xml:space="preserve"> site-specific and phenotypic</w:t>
+      </w:r>
+      <w:r>
+        <w:t xml:space="preserve"> data on: average and recent (last year or similar) climatic conditions, </w:t>
+      </w:r>
+      <w:r>
+        <w:t>modelled average aridity, soil and litter CNP, canopy openness, LMA and leaf water content, leaf CNP, leaf age, photosynthesis data (Amax).</w:t>
+      </w:r>
+    </w:p>
+    <w:p>
+      <w:pPr>
+        <w:pStyle w:val="ListParagraph"/>
+        <w:numPr>
+          <w:ilvl w:val="1"/>
+          <w:numId w:val="2"/>
+        </w:numPr>
+        <w:rPr>
+          <w:i/>
+        </w:rPr>
+      </w:pPr>
+      <w:proofErr w:type="spellStart"/>
+      <w:r>
+        <w:t>knitr</w:t>
+      </w:r>
+      <w:proofErr w:type="spellEnd"/>
+      <w:r>
+        <w:t xml:space="preserve"> reports can be generated which show scatterplots of relationships between predictors of interest and protein amounts for functional categories of interest</w:t>
+      </w:r>
+    </w:p>
+    <w:p/>
+    <w:p/>
+    <w:p/>
+    <w:p/>
+    <w:p/>
+    <w:p/>
+    <w:p/>
+    <w:p/>
+    <w:p/>
+    <w:p/>
+    <w:p/>
+    <w:p/>
+    <w:p/>
+    <w:p/>
+    <w:p/>
+    <w:p/>
+    <w:p/>
+    <w:p/>
+    <w:p/>
+    <w:p/>
+    <w:p/>
+    <w:p>
+      <w:bookmarkStart w:id="0" w:name="_GoBack"/>
+      <w:bookmarkEnd w:id="0"/>
+    </w:p>
     <w:p>
       <w:pPr>
         <w:rPr>
@@ -421,6 +573,7 @@
         <w:rPr>
           <w:u w:val="single"/>
         </w:rPr>
+        <w:lastRenderedPageBreak/>
         <w:t>Structure:</w:t>
       </w:r>
     </w:p>

</xml_diff>